<commit_message>
temas para desenvolvimento da parte introdutoria
</commit_message>
<xml_diff>
--- a/escrita/intro/intro.docx
+++ b/escrita/intro/intro.docx
@@ -23,8 +23,56 @@
       <w:pPr>
         <w:spacing w:after="160" w:line="259" w:lineRule="auto"/>
       </w:pPr>
+      <w:r>
+        <w:t>Motivação</w:t>
+      </w:r>
+    </w:p>
+    <w:p>
+      <w:pPr>
+        <w:spacing w:after="160" w:line="259" w:lineRule="auto"/>
+      </w:pPr>
+      <w:r>
+        <w:t>Conceitos</w:t>
+      </w:r>
+    </w:p>
+    <w:p>
+      <w:pPr>
+        <w:spacing w:after="160" w:line="259" w:lineRule="auto"/>
+      </w:pPr>
+      <w:r>
+        <w:t>objetivos</w:t>
+      </w:r>
       <w:bookmarkStart w:id="1" w:name="_GoBack"/>
       <w:bookmarkEnd w:id="1"/>
+    </w:p>
+    <w:p>
+      <w:pPr>
+        <w:spacing w:after="160" w:line="259" w:lineRule="auto"/>
+      </w:pPr>
+      <w:r>
+        <w:t>Trabalhos relacionados</w:t>
+      </w:r>
+    </w:p>
+    <w:p>
+      <w:pPr>
+        <w:spacing w:after="160" w:line="259" w:lineRule="auto"/>
+      </w:pPr>
+      <w:r>
+        <w:t>Método Proposto</w:t>
+      </w:r>
+    </w:p>
+    <w:p>
+      <w:pPr>
+        <w:spacing w:after="160" w:line="259" w:lineRule="auto"/>
+      </w:pPr>
+      <w:r>
+        <w:t>Demonstração</w:t>
+      </w:r>
+    </w:p>
+    <w:p>
+      <w:pPr>
+        <w:spacing w:after="160" w:line="259" w:lineRule="auto"/>
+      </w:pPr>
     </w:p>
     <w:p>
       <w:pPr>
@@ -80,21 +128,7 @@
         <w:rPr>
           <w:rFonts w:cs="Arial"/>
         </w:rPr>
-        <w:t xml:space="preserve">Aproximar o estudante de engenharia da tecnologia e incentivá-lo à prática do tema, bem como, servir de fonte de informação para </w:t>
-      </w:r>
-      <w:proofErr w:type="spellStart"/>
-      <w:r>
-        <w:rPr>
-          <w:rFonts w:cs="Arial"/>
-        </w:rPr>
-        <w:t>hobistas</w:t>
-      </w:r>
-      <w:proofErr w:type="spellEnd"/>
-      <w:r>
-        <w:rPr>
-          <w:rFonts w:cs="Arial"/>
-        </w:rPr>
-        <w:t xml:space="preserve"> da área de rádio amadorismo com dados técnicos e método científico, a fim de agregar valor e confiabilidade nos resultados.</w:t>
+        <w:t>Aproximar o estudante de engenharia da tecnologia e incentivá-lo à prática do tema, bem como, servir de fonte de informação para hobistas da área de rádio amadorismo com dados técnicos e método científico, a fim de agregar valor e confiabilidade nos resultados.</w:t>
       </w:r>
     </w:p>
     <w:p>
@@ -154,21 +188,7 @@
         <w:rPr>
           <w:rFonts w:cs="Arial"/>
         </w:rPr>
-        <w:t xml:space="preserve">O desenvolvimento de </w:t>
-      </w:r>
-      <w:proofErr w:type="spellStart"/>
-      <w:r>
-        <w:rPr>
-          <w:rFonts w:cs="Arial"/>
-        </w:rPr>
-        <w:t>SDR’s</w:t>
-      </w:r>
-      <w:proofErr w:type="spellEnd"/>
-      <w:r>
-        <w:rPr>
-          <w:rFonts w:cs="Arial"/>
-        </w:rPr>
-        <w:t xml:space="preserve"> para investigação, estudo e aplicação em transmissão e recepção de dados é um grande passo para simplificação, acesso e redução de custos de uma tecnologia, até então, de acesso restrito a grandes empresas e institutos de pesquisa. </w:t>
+        <w:t xml:space="preserve">O desenvolvimento de SDR’s para investigação, estudo e aplicação em transmissão e recepção de dados é um grande passo para simplificação, acesso e redução de custos de uma tecnologia, até então, de acesso restrito a grandes empresas e institutos de pesquisa. </w:t>
       </w:r>
     </w:p>
     <w:p>
@@ -190,21 +210,7 @@
           <w:rFonts w:cs="Arial"/>
         </w:rPr>
         <w:lastRenderedPageBreak/>
-        <w:t xml:space="preserve">estabelecido via recursos simples e acessíveis, como antena de dipolo, </w:t>
-      </w:r>
-      <w:proofErr w:type="spellStart"/>
-      <w:r>
-        <w:rPr>
-          <w:rFonts w:cs="Arial"/>
-        </w:rPr>
-        <w:t>dongle</w:t>
-      </w:r>
-      <w:proofErr w:type="spellEnd"/>
-      <w:r>
-        <w:rPr>
-          <w:rFonts w:cs="Arial"/>
-        </w:rPr>
-        <w:t xml:space="preserve"> SDR e software para aquisição e tratamento dos dados recebidos. A dinâmica se dará no desenvolvimento de cada segmento, culminando na integração das partes e estabelecendo uma estação espacial em solo muito barata e funcional, aproximando o estudante de engenharia de uma área pouco explorada e o auxiliando a visualizar na prática a teoria compreendida em sala de aula.</w:t>
+        <w:t>estabelecido via recursos simples e acessíveis, como antena de dipolo, dongle SDR e software para aquisição e tratamento dos dados recebidos. A dinâmica se dará no desenvolvimento de cada segmento, culminando na integração das partes e estabelecendo uma estação espacial em solo muito barata e funcional, aproximando o estudante de engenharia de uma área pouco explorada e o auxiliando a visualizar na prática a teoria compreendida em sala de aula.</w:t>
       </w:r>
     </w:p>
     <w:p/>
@@ -227,6 +233,7 @@
     <w:lvl w:ilvl="0">
       <w:start w:val="1"/>
       <w:numFmt w:val="decimal"/>
+      <w:pStyle w:val="Numerada2"/>
       <w:lvlText w:val="%1."/>
       <w:lvlJc w:val="left"/>
       <w:pPr>

</xml_diff>

<commit_message>
inicio do desenvolvimento da parte introdutoria e resumo
</commit_message>
<xml_diff>
--- a/escrita/intro/intro.docx
+++ b/escrita/intro/intro.docx
@@ -1,6 +1,6 @@
 
 <file path=word/document.xml><?xml version="1.0" encoding="utf-8"?>
-<w:document xmlns:wpc="http://schemas.microsoft.com/office/word/2010/wordprocessingCanvas" xmlns:cx="http://schemas.microsoft.com/office/drawing/2014/chartex" xmlns:cx1="http://schemas.microsoft.com/office/drawing/2015/9/8/chartex" xmlns:cx2="http://schemas.microsoft.com/office/drawing/2015/10/21/chartex" xmlns:cx3="http://schemas.microsoft.com/office/drawing/2016/5/9/chartex" xmlns:cx4="http://schemas.microsoft.com/office/drawing/2016/5/10/chartex" xmlns:cx5="http://schemas.microsoft.com/office/drawing/2016/5/11/chartex" xmlns:cx6="http://schemas.microsoft.com/office/drawing/2016/5/12/chartex" xmlns:cx7="http://schemas.microsoft.com/office/drawing/2016/5/13/chartex" xmlns:cx8="http://schemas.microsoft.com/office/drawing/2016/5/14/chartex" xmlns:mc="http://schemas.openxmlformats.org/markup-compatibility/2006" xmlns:aink="http://schemas.microsoft.com/office/drawing/2016/ink" xmlns:am3d="http://schemas.microsoft.com/office/drawing/2017/model3d" xmlns:o="urn:schemas-microsoft-com:office:office" xmlns:r="http://schemas.openxmlformats.org/officeDocument/2006/relationships" xmlns:m="http://schemas.openxmlformats.org/officeDocument/2006/math" xmlns:v="urn:schemas-microsoft-com:vml" xmlns:wp14="http://schemas.microsoft.com/office/word/2010/wordprocessingDrawing" xmlns:wp="http://schemas.openxmlformats.org/drawingml/2006/wordprocessingDrawing" xmlns:w10="urn:schemas-microsoft-com:office:word" xmlns:w="http://schemas.openxmlformats.org/wordprocessingml/2006/main" xmlns:w14="http://schemas.microsoft.com/office/word/2010/wordml" xmlns:w15="http://schemas.microsoft.com/office/word/2012/wordml" xmlns:w16cid="http://schemas.microsoft.com/office/word/2016/wordml/cid" xmlns:w16se="http://schemas.microsoft.com/office/word/2015/wordml/symex" xmlns:wpg="http://schemas.microsoft.com/office/word/2010/wordprocessingGroup" xmlns:wpi="http://schemas.microsoft.com/office/word/2010/wordprocessingInk" xmlns:wne="http://schemas.microsoft.com/office/word/2006/wordml" xmlns:wps="http://schemas.microsoft.com/office/word/2010/wordprocessingShape" mc:Ignorable="w14 w15 w16se w16cid wp14">
+<w:document xmlns:wpc="http://schemas.microsoft.com/office/word/2010/wordprocessingCanvas" xmlns:mc="http://schemas.openxmlformats.org/markup-compatibility/2006" xmlns:o="urn:schemas-microsoft-com:office:office" xmlns:r="http://schemas.openxmlformats.org/officeDocument/2006/relationships" xmlns:m="http://schemas.openxmlformats.org/officeDocument/2006/math" xmlns:v="urn:schemas-microsoft-com:vml" xmlns:wp14="http://schemas.microsoft.com/office/word/2010/wordprocessingDrawing" xmlns:wp="http://schemas.openxmlformats.org/drawingml/2006/wordprocessingDrawing" xmlns:w10="urn:schemas-microsoft-com:office:word" xmlns:w="http://schemas.openxmlformats.org/wordprocessingml/2006/main" xmlns:w14="http://schemas.microsoft.com/office/word/2010/wordml" xmlns:w15="http://schemas.microsoft.com/office/word/2012/wordml" xmlns:wpg="http://schemas.microsoft.com/office/word/2010/wordprocessingGroup" xmlns:wpi="http://schemas.microsoft.com/office/word/2010/wordprocessingInk" xmlns:wne="http://schemas.microsoft.com/office/word/2006/wordml" xmlns:wps="http://schemas.microsoft.com/office/word/2010/wordprocessingShape" mc:Ignorable="w14 w15 wp14">
   <w:body>
     <w:p>
       <w:pPr>
@@ -32,7 +32,7 @@
         <w:spacing w:after="160" w:line="259" w:lineRule="auto"/>
       </w:pPr>
       <w:r>
-        <w:t>Conceitos</w:t>
+        <w:t>Trabalhos relacionados</w:t>
       </w:r>
     </w:p>
     <w:p>
@@ -40,33 +40,18 @@
         <w:spacing w:after="160" w:line="259" w:lineRule="auto"/>
       </w:pPr>
       <w:r>
-        <w:t>objetivos</w:t>
-      </w:r>
-      <w:bookmarkStart w:id="1" w:name="_GoBack"/>
-      <w:bookmarkEnd w:id="1"/>
+        <w:t>O</w:t>
+      </w:r>
+      <w:r>
+        <w:t>bjetivos</w:t>
+      </w:r>
     </w:p>
     <w:p>
       <w:pPr>
         <w:spacing w:after="160" w:line="259" w:lineRule="auto"/>
       </w:pPr>
       <w:r>
-        <w:t>Trabalhos relacionados</w:t>
-      </w:r>
-    </w:p>
-    <w:p>
-      <w:pPr>
-        <w:spacing w:after="160" w:line="259" w:lineRule="auto"/>
-      </w:pPr>
-      <w:r>
         <w:t>Método Proposto</w:t>
-      </w:r>
-    </w:p>
-    <w:p>
-      <w:pPr>
-        <w:spacing w:after="160" w:line="259" w:lineRule="auto"/>
-      </w:pPr>
-      <w:r>
-        <w:t>Demonstração</w:t>
       </w:r>
     </w:p>
     <w:p>
@@ -113,7 +98,56 @@
         <w:rPr>
           <w:rFonts w:cs="Arial"/>
         </w:rPr>
-        <w:t>A presente pesquisa envolvendo rádios definidos por softwares busca integrar conceitos e práticas do estudo do eletromagnetismo e processamento de sinais, permitindo a visualização e aplicação destes a fim de permitir ao usuário destes recursos a consolidação das teorias que as envolvem.</w:t>
+        <w:t>A presente pesquisa</w:t>
+      </w:r>
+      <w:r>
+        <w:rPr>
+          <w:rFonts w:cs="Arial"/>
+        </w:rPr>
+        <w:t>,</w:t>
+      </w:r>
+      <w:r>
+        <w:rPr>
+          <w:rFonts w:cs="Arial"/>
+        </w:rPr>
+        <w:t xml:space="preserve"> envolvend</w:t>
+      </w:r>
+      <w:r>
+        <w:rPr>
+          <w:rFonts w:cs="Arial"/>
+        </w:rPr>
+        <w:t xml:space="preserve">o rádios definidos por </w:t>
+      </w:r>
+      <w:r>
+        <w:rPr>
+          <w:rFonts w:cs="Arial"/>
+          <w:i/>
+        </w:rPr>
+        <w:t>software</w:t>
+      </w:r>
+      <w:r>
+        <w:rPr>
+          <w:rFonts w:cs="Arial"/>
+        </w:rPr>
+        <w:t>,</w:t>
+      </w:r>
+      <w:r>
+        <w:rPr>
+          <w:rFonts w:cs="Arial"/>
+        </w:rPr>
+        <w:t xml:space="preserve"> busca integrar conceitos e práticas do estudo do eletromagnetismo e processamento de sinais, permitindo a visualização e aplicação destes a fim de permitir ao usuário a</w:t>
+      </w:r>
+      <w:r>
+        <w:rPr>
+          <w:rFonts w:cs="Arial"/>
+        </w:rPr>
+        <w:t xml:space="preserve"> assimilação das teorias que o</w:t>
+      </w:r>
+      <w:r>
+        <w:rPr>
+          <w:rFonts w:cs="Arial"/>
+        </w:rPr>
+        <w:t>s envolvem.</w:t>
       </w:r>
     </w:p>
     <w:p>
@@ -128,7 +162,27 @@
         <w:rPr>
           <w:rFonts w:cs="Arial"/>
         </w:rPr>
-        <w:t>Aproximar o estudante de engenharia da tecnologia e incentivá-lo à prática do tema, bem como, servir de fonte de informação para hobistas da área de rádio amadorismo com dados técnicos e método científico, a fim de agregar valor e confiabilidade nos resultados.</w:t>
+        <w:t>Aproximar o estudante de engenharia desta</w:t>
+      </w:r>
+      <w:r>
+        <w:rPr>
+          <w:rFonts w:cs="Arial"/>
+        </w:rPr>
+        <w:t xml:space="preserve"> tecnologia e incentivá-lo à prática do tema, bem como, servir de fonte de informação para </w:t>
+      </w:r>
+      <w:proofErr w:type="spellStart"/>
+      <w:r>
+        <w:rPr>
+          <w:rFonts w:cs="Arial"/>
+        </w:rPr>
+        <w:t>hobistas</w:t>
+      </w:r>
+      <w:proofErr w:type="spellEnd"/>
+      <w:r>
+        <w:rPr>
+          <w:rFonts w:cs="Arial"/>
+        </w:rPr>
+        <w:t xml:space="preserve"> da área de rádio amadorismo com dados técnicos e método científico, a fim de agregar valor e confiabilidade nos resultados.</w:t>
       </w:r>
     </w:p>
     <w:p>
@@ -143,8 +197,29 @@
         <w:rPr>
           <w:rFonts w:cs="Arial"/>
         </w:rPr>
-        <w:t>Portanto, este trabalho propõe o exercício da prática da teoria de sinais, envolvendo a recepção de um sinal, seu tratamento via hardware e software, a aquisição e armazenagem dos dados, bem como a compreensão de sua importância em aplicações específicas de um subsistema espacial.</w:t>
-      </w:r>
+        <w:t>Portanto, este trabalho propõe o exercício da prática da</w:t>
+      </w:r>
+      <w:r>
+        <w:rPr>
+          <w:rFonts w:cs="Arial"/>
+        </w:rPr>
+        <w:t xml:space="preserve"> teoria de sinais, </w:t>
+      </w:r>
+      <w:r>
+        <w:rPr>
+          <w:rFonts w:cs="Arial"/>
+        </w:rPr>
+        <w:t>e suas aplicações no contexto das tecnologias espaciais, de tal forma que o desenvolvimento e estudo deste projeto sirva de introdução a futuras pesquisas nesta área.</w:t>
+      </w:r>
+    </w:p>
+    <w:p>
+      <w:pPr>
+        <w:spacing w:line="480" w:lineRule="auto"/>
+        <w:jc w:val="both"/>
+        <w:rPr>
+          <w:rFonts w:cs="Arial"/>
+        </w:rPr>
+      </w:pPr>
     </w:p>
     <w:p>
       <w:pPr>
@@ -155,11 +230,11 @@
         </w:numPr>
         <w:ind w:left="0" w:firstLine="0"/>
       </w:pPr>
-      <w:bookmarkStart w:id="2" w:name="_Toc9111056"/>
+      <w:bookmarkStart w:id="1" w:name="_Toc9111056"/>
       <w:r>
         <w:t>Objeto da Pesquisa:</w:t>
       </w:r>
-      <w:bookmarkEnd w:id="2"/>
+      <w:bookmarkEnd w:id="1"/>
     </w:p>
     <w:p>
       <w:pPr>
@@ -188,7 +263,22 @@
         <w:rPr>
           <w:rFonts w:cs="Arial"/>
         </w:rPr>
-        <w:t xml:space="preserve">O desenvolvimento de SDR’s para investigação, estudo e aplicação em transmissão e recepção de dados é um grande passo para simplificação, acesso e redução de custos de uma tecnologia, até então, de acesso restrito a grandes empresas e institutos de pesquisa. </w:t>
+        <w:t xml:space="preserve">O desenvolvimento de </w:t>
+      </w:r>
+      <w:proofErr w:type="spellStart"/>
+      <w:r>
+        <w:rPr>
+          <w:rFonts w:cs="Arial"/>
+          <w:i/>
+        </w:rPr>
+        <w:t>SDR’s</w:t>
+      </w:r>
+      <w:proofErr w:type="spellEnd"/>
+      <w:r>
+        <w:rPr>
+          <w:rFonts w:cs="Arial"/>
+        </w:rPr>
+        <w:t xml:space="preserve"> para investigação, estudo e aplicação em transmissão e recepção de dados é um grande passo para simplificação, acesso e redução de custos de uma tecnologia, até então, de acesso restrito a grandes empresas e institutos de pesquisa. </w:t>
       </w:r>
     </w:p>
     <w:p>
@@ -203,20 +293,288 @@
         <w:rPr>
           <w:rFonts w:cs="Arial"/>
         </w:rPr>
-        <w:t xml:space="preserve">Como estudo inicial base, o objeto principal de pesquisa estabelece um link de comunicação com satélites NOAA18/19, por meio de um segmento solo, </w:t>
+        <w:t>Como estudo base, o objetivo</w:t>
+      </w:r>
+      <w:r>
+        <w:rPr>
+          <w:rFonts w:cs="Arial"/>
+        </w:rPr>
+        <w:t xml:space="preserve"> principal de</w:t>
+      </w:r>
+      <w:r>
+        <w:rPr>
+          <w:rFonts w:cs="Arial"/>
+        </w:rPr>
+        <w:t>ssa</w:t>
+      </w:r>
+      <w:r>
+        <w:rPr>
+          <w:rFonts w:cs="Arial"/>
+        </w:rPr>
+        <w:t xml:space="preserve"> pesquisa </w:t>
+      </w:r>
+      <w:r>
+        <w:rPr>
+          <w:rFonts w:cs="Arial"/>
+        </w:rPr>
+        <w:t xml:space="preserve">é o de </w:t>
+      </w:r>
+      <w:r>
+        <w:rPr>
+          <w:rFonts w:cs="Arial"/>
+        </w:rPr>
+        <w:t>estabelece</w:t>
+      </w:r>
+      <w:r>
+        <w:rPr>
+          <w:rFonts w:cs="Arial"/>
+        </w:rPr>
+        <w:t>r</w:t>
+      </w:r>
+      <w:r>
+        <w:rPr>
+          <w:rFonts w:cs="Arial"/>
+        </w:rPr>
+        <w:t xml:space="preserve"> um link </w:t>
+      </w:r>
+      <w:r>
+        <w:rPr>
+          <w:rFonts w:cs="Arial"/>
+        </w:rPr>
+        <w:t>de recepção de dados em forma de imagens meteorológicas da constelação NOAA</w:t>
+      </w:r>
+      <w:r>
+        <w:rPr>
+          <w:rFonts w:cs="Arial"/>
+        </w:rPr>
+        <w:t xml:space="preserve"> por </w:t>
       </w:r>
       <w:r>
         <w:rPr>
           <w:rFonts w:cs="Arial"/>
         </w:rPr>
         <w:lastRenderedPageBreak/>
-        <w:t>estabelecido via recursos simples e acessíveis, como antena de dipolo, dongle SDR e software para aquisição e tratamento dos dados recebidos. A dinâmica se dará no desenvolvimento de cada segmento, culminando na integração das partes e estabelecendo uma estação espacial em solo muito barata e funcional, aproximando o estudante de engenharia de uma área pouco explorada e o auxiliando a visualizar na prática a teoria compreendida em sala de aula.</w:t>
+        <w:t xml:space="preserve">meio de um segmento solo, estabelecido via recursos simples e acessíveis, como antena de </w:t>
+      </w:r>
+      <w:r>
+        <w:rPr>
+          <w:rFonts w:cs="Arial"/>
+        </w:rPr>
+        <w:t>polarização circular</w:t>
+      </w:r>
+      <w:r>
+        <w:rPr>
+          <w:rFonts w:cs="Arial"/>
+        </w:rPr>
+        <w:t>,</w:t>
+      </w:r>
+      <w:r>
+        <w:rPr>
+          <w:rFonts w:cs="Arial"/>
+        </w:rPr>
+        <w:t xml:space="preserve"> um</w:t>
+      </w:r>
+      <w:r>
+        <w:rPr>
+          <w:rFonts w:cs="Arial"/>
+        </w:rPr>
+        <w:t xml:space="preserve"> </w:t>
+      </w:r>
+      <w:proofErr w:type="spellStart"/>
+      <w:r>
+        <w:rPr>
+          <w:rFonts w:cs="Arial"/>
+          <w:i/>
+        </w:rPr>
+        <w:t>D</w:t>
+      </w:r>
+      <w:r>
+        <w:rPr>
+          <w:rFonts w:cs="Arial"/>
+          <w:i/>
+        </w:rPr>
+        <w:t>ongle</w:t>
+      </w:r>
+      <w:proofErr w:type="spellEnd"/>
+      <w:r>
+        <w:rPr>
+          <w:rFonts w:cs="Arial"/>
+          <w:i/>
+        </w:rPr>
+        <w:t xml:space="preserve"> SDR</w:t>
+      </w:r>
+      <w:r>
+        <w:rPr>
+          <w:rFonts w:cs="Arial"/>
+        </w:rPr>
+        <w:t xml:space="preserve"> e </w:t>
+      </w:r>
+      <w:r>
+        <w:rPr>
+          <w:rFonts w:cs="Arial"/>
+          <w:i/>
+        </w:rPr>
+        <w:t>software</w:t>
+      </w:r>
+      <w:r>
+        <w:rPr>
+          <w:rFonts w:cs="Arial"/>
+        </w:rPr>
+        <w:t xml:space="preserve"> para decodificação</w:t>
+      </w:r>
+      <w:r>
+        <w:rPr>
+          <w:rFonts w:cs="Arial"/>
+        </w:rPr>
+        <w:t xml:space="preserve"> dos dados. </w:t>
+      </w:r>
+    </w:p>
+    <w:p>
+      <w:pPr>
+        <w:spacing w:line="480" w:lineRule="auto"/>
+        <w:jc w:val="both"/>
+        <w:rPr>
+          <w:rFonts w:cs="Arial"/>
+        </w:rPr>
+      </w:pPr>
+      <w:r>
+        <w:rPr>
+          <w:rFonts w:cs="Arial"/>
+        </w:rPr>
+        <w:t xml:space="preserve">O tipo de pesquisa que será mais abordado aqui será a experimental e bibliográfica, já que toda experiência terá como fundamento o uso da teoria aplicada no mundo real, a fim de comprovação, </w:t>
+      </w:r>
+      <w:r>
+        <w:rPr>
+          <w:rFonts w:cs="Arial"/>
+        </w:rPr>
+        <w:t>validação e inovação</w:t>
+      </w:r>
+      <w:r>
+        <w:rPr>
+          <w:rFonts w:cs="Arial"/>
+        </w:rPr>
+        <w:t xml:space="preserve"> no seu uso tecnológico no contexto de projeto, o qual, envolverá</w:t>
+      </w:r>
+      <w:r>
+        <w:rPr>
+          <w:rFonts w:cs="Arial"/>
+        </w:rPr>
+        <w:t xml:space="preserve"> o dimensionamento de uma antena para recepção de um sinal analógico, a aquisição dos dados via </w:t>
+      </w:r>
+      <w:r>
+        <w:rPr>
+          <w:rFonts w:cs="Arial"/>
+          <w:i/>
+        </w:rPr>
+        <w:t>hardware,</w:t>
+      </w:r>
+      <w:r>
+        <w:rPr>
+          <w:rFonts w:cs="Arial"/>
+        </w:rPr>
+        <w:t xml:space="preserve"> decodificação e tratamento dos dados via software e visualização e interpretação dos dados em formato de imagens meteorológicas.</w:t>
+      </w:r>
+      <w:r>
+        <w:rPr>
+          <w:rFonts w:cs="Arial"/>
+          <w:highlight w:val="yellow"/>
+        </w:rPr>
+        <w:t xml:space="preserve"> </w:t>
+      </w:r>
+    </w:p>
+    <w:p>
+      <w:pPr>
+        <w:spacing w:line="480" w:lineRule="auto"/>
+        <w:jc w:val="both"/>
+        <w:rPr>
+          <w:rFonts w:cs="Arial"/>
+        </w:rPr>
+      </w:pPr>
+      <w:r>
+        <w:rPr>
+          <w:rFonts w:cs="Arial"/>
+        </w:rPr>
+        <w:t>A dinâmica se dará no desenvolvimento de cada segmento, culminando na integração d</w:t>
+      </w:r>
+      <w:r>
+        <w:rPr>
+          <w:rFonts w:cs="Arial"/>
+        </w:rPr>
+        <w:t>as</w:t>
+      </w:r>
+      <w:r>
+        <w:rPr>
+          <w:rFonts w:cs="Arial"/>
+        </w:rPr>
+        <w:t xml:space="preserve"> partes e estab</w:t>
+      </w:r>
+      <w:r>
+        <w:rPr>
+          <w:rFonts w:cs="Arial"/>
+        </w:rPr>
+        <w:t xml:space="preserve">elecendo uma estação espacial </w:t>
+      </w:r>
+      <w:r>
+        <w:rPr>
+          <w:rFonts w:cs="Arial"/>
+        </w:rPr>
+        <w:t xml:space="preserve">solo </w:t>
+      </w:r>
+      <w:r>
+        <w:rPr>
+          <w:rFonts w:cs="Arial"/>
+        </w:rPr>
+        <w:t>de baixo custo</w:t>
+      </w:r>
+      <w:r>
+        <w:rPr>
+          <w:rFonts w:cs="Arial"/>
+        </w:rPr>
+        <w:t xml:space="preserve"> e funcional, aproxima</w:t>
+      </w:r>
+      <w:r>
+        <w:rPr>
+          <w:rFonts w:cs="Arial"/>
+        </w:rPr>
+        <w:t>ndo o estudante de engenharia da prática dos fundamentos de telecomunicações</w:t>
+      </w:r>
+      <w:r>
+        <w:rPr>
+          <w:rFonts w:cs="Arial"/>
+        </w:rPr>
+        <w:t xml:space="preserve"> e o auxiliando a visualizar na prática a teoria </w:t>
+      </w:r>
+      <w:r>
+        <w:rPr>
+          <w:rFonts w:cs="Arial"/>
+        </w:rPr>
+        <w:t>assimilada</w:t>
+      </w:r>
+      <w:r>
+        <w:rPr>
+          <w:rFonts w:cs="Arial"/>
+        </w:rPr>
+        <w:t xml:space="preserve"> em sala de aula</w:t>
+      </w:r>
+      <w:r>
+        <w:rPr>
+          <w:rFonts w:cs="Arial"/>
+        </w:rPr>
+        <w:t xml:space="preserve"> também elucidando o princípio de funcionamento de um segmento espacial solo e sua importância no cenário econômico e inovação tecnológica</w:t>
+      </w:r>
+      <w:bookmarkStart w:id="2" w:name="_GoBack"/>
+      <w:bookmarkEnd w:id="2"/>
+      <w:r>
+        <w:rPr>
+          <w:rFonts w:cs="Arial"/>
+        </w:rPr>
+        <w:t>.</w:t>
       </w:r>
     </w:p>
     <w:p/>
     <w:sectPr>
       <w:pgSz w:w="11906" w:h="16838"/>
-      <w:pgMar w:top="1417" w:right="1701" w:bottom="1417" w:left="1701" w:header="708" w:footer="708" w:gutter="0"/>
+      <w:pgMar w:top="1418" w:right="1134" w:bottom="1418" w:left="1701" w:header="708" w:footer="708" w:gutter="0"/>
       <w:cols w:space="708"/>
       <w:docGrid w:linePitch="360"/>
     </w:sectPr>
@@ -225,8 +583,8 @@
 </file>
 
 <file path=word/numbering.xml><?xml version="1.0" encoding="utf-8"?>
-<w:numbering xmlns:wpc="http://schemas.microsoft.com/office/word/2010/wordprocessingCanvas" xmlns:cx="http://schemas.microsoft.com/office/drawing/2014/chartex" xmlns:cx1="http://schemas.microsoft.com/office/drawing/2015/9/8/chartex" xmlns:cx2="http://schemas.microsoft.com/office/drawing/2015/10/21/chartex" xmlns:cx3="http://schemas.microsoft.com/office/drawing/2016/5/9/chartex" xmlns:cx4="http://schemas.microsoft.com/office/drawing/2016/5/10/chartex" xmlns:cx5="http://schemas.microsoft.com/office/drawing/2016/5/11/chartex" xmlns:cx6="http://schemas.microsoft.com/office/drawing/2016/5/12/chartex" xmlns:cx7="http://schemas.microsoft.com/office/drawing/2016/5/13/chartex" xmlns:cx8="http://schemas.microsoft.com/office/drawing/2016/5/14/chartex" xmlns:mc="http://schemas.openxmlformats.org/markup-compatibility/2006" xmlns:aink="http://schemas.microsoft.com/office/drawing/2016/ink" xmlns:am3d="http://schemas.microsoft.com/office/drawing/2017/model3d" xmlns:o="urn:schemas-microsoft-com:office:office" xmlns:r="http://schemas.openxmlformats.org/officeDocument/2006/relationships" xmlns:m="http://schemas.openxmlformats.org/officeDocument/2006/math" xmlns:v="urn:schemas-microsoft-com:vml" xmlns:wp14="http://schemas.microsoft.com/office/word/2010/wordprocessingDrawing" xmlns:wp="http://schemas.openxmlformats.org/drawingml/2006/wordprocessingDrawing" xmlns:w10="urn:schemas-microsoft-com:office:word" xmlns:w="http://schemas.openxmlformats.org/wordprocessingml/2006/main" xmlns:w14="http://schemas.microsoft.com/office/word/2010/wordml" xmlns:w15="http://schemas.microsoft.com/office/word/2012/wordml" xmlns:w16cid="http://schemas.microsoft.com/office/word/2016/wordml/cid" xmlns:w16se="http://schemas.microsoft.com/office/word/2015/wordml/symex" xmlns:wpg="http://schemas.microsoft.com/office/word/2010/wordprocessingGroup" xmlns:wpi="http://schemas.microsoft.com/office/word/2010/wordprocessingInk" xmlns:wne="http://schemas.microsoft.com/office/word/2006/wordml" xmlns:wps="http://schemas.microsoft.com/office/word/2010/wordprocessingShape" mc:Ignorable="w14 w15 w16se w16cid wp14">
-  <w:abstractNum w:abstractNumId="0" w15:restartNumberingAfterBreak="0">
+<w:numbering xmlns:wpc="http://schemas.microsoft.com/office/word/2010/wordprocessingCanvas" xmlns:mc="http://schemas.openxmlformats.org/markup-compatibility/2006" xmlns:o="urn:schemas-microsoft-com:office:office" xmlns:r="http://schemas.openxmlformats.org/officeDocument/2006/relationships" xmlns:m="http://schemas.openxmlformats.org/officeDocument/2006/math" xmlns:v="urn:schemas-microsoft-com:vml" xmlns:wp14="http://schemas.microsoft.com/office/word/2010/wordprocessingDrawing" xmlns:wp="http://schemas.openxmlformats.org/drawingml/2006/wordprocessingDrawing" xmlns:w10="urn:schemas-microsoft-com:office:word" xmlns:w="http://schemas.openxmlformats.org/wordprocessingml/2006/main" xmlns:w14="http://schemas.microsoft.com/office/word/2010/wordml" xmlns:w15="http://schemas.microsoft.com/office/word/2012/wordml" xmlns:wpg="http://schemas.microsoft.com/office/word/2010/wordprocessingGroup" xmlns:wpi="http://schemas.microsoft.com/office/word/2010/wordprocessingInk" xmlns:wne="http://schemas.microsoft.com/office/word/2006/wordml" xmlns:wps="http://schemas.microsoft.com/office/word/2010/wordprocessingShape" mc:Ignorable="w14 w15 wp14">
+  <w:abstractNum w:abstractNumId="0">
     <w:nsid w:val="316951A3"/>
     <w:multiLevelType w:val="multilevel"/>
     <w:tmpl w:val="5BCCF55A"/>
@@ -355,7 +713,7 @@
 </file>
 
 <file path=word/styles.xml><?xml version="1.0" encoding="utf-8"?>
-<w:styles xmlns:mc="http://schemas.openxmlformats.org/markup-compatibility/2006" xmlns:r="http://schemas.openxmlformats.org/officeDocument/2006/relationships" xmlns:w="http://schemas.openxmlformats.org/wordprocessingml/2006/main" xmlns:w14="http://schemas.microsoft.com/office/word/2010/wordml" xmlns:w15="http://schemas.microsoft.com/office/word/2012/wordml" xmlns:w16cid="http://schemas.microsoft.com/office/word/2016/wordml/cid" xmlns:w16se="http://schemas.microsoft.com/office/word/2015/wordml/symex" mc:Ignorable="w14 w15 w16se w16cid">
+<w:styles xmlns:mc="http://schemas.openxmlformats.org/markup-compatibility/2006" xmlns:r="http://schemas.openxmlformats.org/officeDocument/2006/relationships" xmlns:w="http://schemas.openxmlformats.org/wordprocessingml/2006/main" xmlns:w14="http://schemas.microsoft.com/office/word/2010/wordml" xmlns:w15="http://schemas.microsoft.com/office/word/2012/wordml" mc:Ignorable="w14 w15">
   <w:docDefaults>
     <w:rPrDefault>
       <w:rPr>
@@ -371,7 +729,7 @@
       </w:pPr>
     </w:pPrDefault>
   </w:docDefaults>
-  <w:latentStyles w:defLockedState="0" w:defUIPriority="99" w:defSemiHidden="0" w:defUnhideWhenUsed="0" w:defQFormat="0" w:count="377">
+  <w:latentStyles w:defLockedState="0" w:defUIPriority="99" w:defSemiHidden="0" w:defUnhideWhenUsed="0" w:defQFormat="0" w:count="371">
     <w:lsdException w:name="Normal" w:uiPriority="0" w:qFormat="1"/>
     <w:lsdException w:name="heading 1" w:uiPriority="0" w:qFormat="1"/>
     <w:lsdException w:name="heading 2" w:semiHidden="1" w:uiPriority="9" w:unhideWhenUsed="1" w:qFormat="1"/>
@@ -743,12 +1101,6 @@
     <w:lsdException w:name="List Table 5 Dark Accent 6" w:uiPriority="50"/>
     <w:lsdException w:name="List Table 6 Colorful Accent 6" w:uiPriority="51"/>
     <w:lsdException w:name="List Table 7 Colorful Accent 6" w:uiPriority="52"/>
-    <w:lsdException w:name="Mention" w:semiHidden="1" w:unhideWhenUsed="1"/>
-    <w:lsdException w:name="Smart Hyperlink" w:semiHidden="1" w:unhideWhenUsed="1"/>
-    <w:lsdException w:name="Hashtag" w:semiHidden="1" w:unhideWhenUsed="1"/>
-    <w:lsdException w:name="Unresolved Mention" w:semiHidden="1" w:unhideWhenUsed="1"/>
-    <w:lsdException w:name="Smart Link" w:semiHidden="1" w:unhideWhenUsed="1"/>
-    <w:lsdException w:name="Smart Link Error" w:semiHidden="1" w:unhideWhenUsed="1"/>
   </w:latentStyles>
   <w:style w:type="paragraph" w:default="1" w:styleId="Normal">
     <w:name w:val="Normal"/>

</xml_diff>